<commit_message>
update infoschreiben + marker ppp
</commit_message>
<xml_diff>
--- a/exposé/docs/Anschreiben.docx
+++ b/exposé/docs/Anschreiben.docx
@@ -138,7 +138,25 @@
                 <w:sz w:val="16"/>
                 <w:szCs w:val="16"/>
               </w:rPr>
-              <w:t>10. Juli 2020</w:t>
+              <w:t>2</w:t>
+            </w:r>
+            <w:r>
+              <w:rPr>
+                <w:noProof/>
+                <w:color w:val="000000"/>
+                <w:sz w:val="16"/>
+                <w:szCs w:val="16"/>
+              </w:rPr>
+              <w:t>4</w:t>
+            </w:r>
+            <w:r>
+              <w:rPr>
+                <w:noProof/>
+                <w:color w:val="000000"/>
+                <w:sz w:val="16"/>
+                <w:szCs w:val="16"/>
+              </w:rPr>
+              <w:t>. Juli 2020</w:t>
             </w:r>
             <w:r>
               <w:rPr>
@@ -199,8 +217,6 @@
           <w:tab w:val="left" w:pos="2835"/>
         </w:tabs>
       </w:pPr>
-      <w:bookmarkStart w:id="3" w:name="_GoBack"/>
-      <w:bookmarkEnd w:id="3"/>
     </w:p>
     <w:p>
       <w:pPr>
@@ -347,7 +363,7 @@
         <w:jc w:val="both"/>
       </w:pPr>
       <w:r>
-        <w:t>Kopien der Hochschulzugangsberechtigung und (beglaubigte) Kopie des Zeugnisses des universitären Bildungsabschlusses (1. Staatsexamen);</w:t>
+        <w:t>Kopie der Hochschulzugangsberechtigung und (beglaubigte) Kopie des Zeugnisses des universitären Bildungsabschlusses (1. Staatsexamen);</w:t>
       </w:r>
     </w:p>
     <w:p>
@@ -364,7 +380,19 @@
         <w:jc w:val="both"/>
       </w:pPr>
       <w:r>
-        <w:t>Nachweis über Fremdsprachenkenntnisse in mindestens 2 modernen Fremdsprachen;</w:t>
+        <w:t xml:space="preserve">Nachweis über Fremdsprachenkenntnisse in mindestens </w:t>
+      </w:r>
+      <w:r>
+        <w:t>zwei</w:t>
+      </w:r>
+      <w:r>
+        <w:t xml:space="preserve"> modernen Fremdsprachen</w:t>
+      </w:r>
+      <w:r>
+        <w:t xml:space="preserve"> (in Form der Hochschulzugangsberechtigung)</w:t>
+      </w:r>
+      <w:r>
+        <w:t>;</w:t>
       </w:r>
     </w:p>
     <w:p>
@@ -383,6 +411,8 @@
       <w:r>
         <w:t>Erklärung zur Anerkennung der Promotionsordnung,</w:t>
       </w:r>
+      <w:bookmarkStart w:id="3" w:name="_GoBack"/>
+      <w:bookmarkEnd w:id="3"/>
     </w:p>
     <w:p>
       <w:pPr>
@@ -4607,7 +4637,7 @@
 </file>
 
 <file path=customXml/itemProps1.xml><?xml version="1.0" encoding="utf-8"?>
-<ds:datastoreItem xmlns:ds="http://schemas.openxmlformats.org/officeDocument/2006/customXml" ds:itemID="{DC53B4CB-E455-4583-B3B4-49B75DF262D9}">
+<ds:datastoreItem xmlns:ds="http://schemas.openxmlformats.org/officeDocument/2006/customXml" ds:itemID="{BA2DA2CB-EADD-4AB4-A665-41D1081DFD5E}">
   <ds:schemaRefs>
     <ds:schemaRef ds:uri="http://schemas.openxmlformats.org/officeDocument/2006/bibliography"/>
   </ds:schemaRefs>

</xml_diff>